<commit_message>
update work breakdown document
</commit_message>
<xml_diff>
--- a/Presentations/Task Breakdown Document - Phase 3.docx
+++ b/Presentations/Task Breakdown Document - Phase 3.docx
@@ -52,11 +52,19 @@
           <w:rFonts w:ascii="Times New Roman" w:hAnsi="Times New Roman" w:cs="Times New Roman"/>
         </w:rPr>
       </w:pPr>
+      <w:proofErr w:type="spellStart"/>
       <w:r>
         <w:rPr>
           <w:rFonts w:ascii="Times New Roman" w:hAnsi="Times New Roman" w:cs="Times New Roman"/>
         </w:rPr>
-        <w:t>OpenPlaza project</w:t>
+        <w:t>OpenPlaza</w:t>
+      </w:r>
+      <w:proofErr w:type="spellEnd"/>
+      <w:r>
+        <w:rPr>
+          <w:rFonts w:ascii="Times New Roman" w:hAnsi="Times New Roman" w:cs="Times New Roman"/>
+        </w:rPr>
+        <w:t xml:space="preserve"> project</w:t>
       </w:r>
     </w:p>
     <w:p>
@@ -245,30 +253,66 @@
                 <w:b/>
                 <w:bCs/>
               </w:rPr>
-              <w:t>Expected Duration (hrs):</w:t>
-            </w:r>
-          </w:p>
-        </w:tc>
-        <w:tc>
-          <w:tcPr>
-            <w:tcW w:w="2649" w:type="dxa"/>
-          </w:tcPr>
-          <w:p>
-            <w:pPr>
-              <w:contextualSpacing/>
+              <w:t>Expected Duration (</w:t>
+            </w:r>
+            <w:proofErr w:type="spellStart"/>
+            <w:r>
               <w:rPr>
                 <w:rFonts w:ascii="Times New Roman" w:hAnsi="Times New Roman" w:cs="Times New Roman"/>
                 <w:b/>
                 <w:bCs/>
               </w:rPr>
-            </w:pPr>
+              <w:t>hrs</w:t>
+            </w:r>
+            <w:proofErr w:type="spellEnd"/>
             <w:r>
               <w:rPr>
                 <w:rFonts w:ascii="Times New Roman" w:hAnsi="Times New Roman" w:cs="Times New Roman"/>
                 <w:b/>
                 <w:bCs/>
               </w:rPr>
-              <w:t>Actual Duration (hrs):</w:t>
+              <w:t>):</w:t>
+            </w:r>
+          </w:p>
+        </w:tc>
+        <w:tc>
+          <w:tcPr>
+            <w:tcW w:w="2649" w:type="dxa"/>
+          </w:tcPr>
+          <w:p>
+            <w:pPr>
+              <w:contextualSpacing/>
+              <w:rPr>
+                <w:rFonts w:ascii="Times New Roman" w:hAnsi="Times New Roman" w:cs="Times New Roman"/>
+                <w:b/>
+                <w:bCs/>
+              </w:rPr>
+            </w:pPr>
+            <w:r>
+              <w:rPr>
+                <w:rFonts w:ascii="Times New Roman" w:hAnsi="Times New Roman" w:cs="Times New Roman"/>
+                <w:b/>
+                <w:bCs/>
+              </w:rPr>
+              <w:t>Actual Duration (</w:t>
+            </w:r>
+            <w:proofErr w:type="spellStart"/>
+            <w:r>
+              <w:rPr>
+                <w:rFonts w:ascii="Times New Roman" w:hAnsi="Times New Roman" w:cs="Times New Roman"/>
+                <w:b/>
+                <w:bCs/>
+              </w:rPr>
+              <w:t>hrs</w:t>
+            </w:r>
+            <w:proofErr w:type="spellEnd"/>
+            <w:r>
+              <w:rPr>
+                <w:rFonts w:ascii="Times New Roman" w:hAnsi="Times New Roman" w:cs="Times New Roman"/>
+                <w:b/>
+                <w:bCs/>
+              </w:rPr>
+              <w:t>):</w:t>
             </w:r>
           </w:p>
         </w:tc>
@@ -563,7 +607,7 @@
               <w:rPr>
                 <w:rFonts w:ascii="Times New Roman" w:hAnsi="Times New Roman" w:cs="Times New Roman"/>
               </w:rPr>
-              <w:t>3- in progress</w:t>
+              <w:t>15</w:t>
             </w:r>
           </w:p>
         </w:tc>
@@ -857,19 +901,7 @@
               <w:rPr>
                 <w:rFonts w:ascii="Times New Roman" w:hAnsi="Times New Roman" w:cs="Times New Roman"/>
               </w:rPr>
-              <w:t>1-</w:t>
-            </w:r>
-            <w:r>
-              <w:rPr>
-                <w:rFonts w:ascii="Times New Roman" w:hAnsi="Times New Roman" w:cs="Times New Roman"/>
-              </w:rPr>
-              <w:t xml:space="preserve"> </w:t>
-            </w:r>
-            <w:r>
-              <w:rPr>
-                <w:rFonts w:ascii="Times New Roman" w:hAnsi="Times New Roman" w:cs="Times New Roman"/>
-              </w:rPr>
-              <w:t>In progress</w:t>
+              <w:t>1</w:t>
             </w:r>
           </w:p>
         </w:tc>
@@ -928,7 +960,190 @@
               <w:rPr>
                 <w:rFonts w:ascii="Times New Roman" w:hAnsi="Times New Roman" w:cs="Times New Roman"/>
               </w:rPr>
-              <w:t>2- in progress</w:t>
+              <w:t>8</w:t>
+            </w:r>
+          </w:p>
+        </w:tc>
+      </w:tr>
+      <w:tr>
+        <w:tc>
+          <w:tcPr>
+            <w:tcW w:w="3644" w:type="dxa"/>
+          </w:tcPr>
+          <w:p>
+            <w:pPr>
+              <w:contextualSpacing/>
+              <w:rPr>
+                <w:rFonts w:ascii="Times New Roman" w:hAnsi="Times New Roman" w:cs="Times New Roman"/>
+              </w:rPr>
+            </w:pPr>
+            <w:r>
+              <w:rPr>
+                <w:rFonts w:ascii="Times New Roman" w:hAnsi="Times New Roman" w:cs="Times New Roman"/>
+              </w:rPr>
+              <w:t>Implement new frontend</w:t>
+            </w:r>
+          </w:p>
+        </w:tc>
+        <w:tc>
+          <w:tcPr>
+            <w:tcW w:w="3057" w:type="dxa"/>
+          </w:tcPr>
+          <w:p>
+            <w:pPr>
+              <w:contextualSpacing/>
+              <w:rPr>
+                <w:rFonts w:ascii="Times New Roman" w:hAnsi="Times New Roman" w:cs="Times New Roman"/>
+              </w:rPr>
+            </w:pPr>
+            <w:r>
+              <w:rPr>
+                <w:rFonts w:ascii="Times New Roman" w:hAnsi="Times New Roman" w:cs="Times New Roman"/>
+              </w:rPr>
+              <w:t>2</w:t>
+            </w:r>
+          </w:p>
+        </w:tc>
+        <w:tc>
+          <w:tcPr>
+            <w:tcW w:w="2649" w:type="dxa"/>
+          </w:tcPr>
+          <w:p>
+            <w:pPr>
+              <w:contextualSpacing/>
+              <w:rPr>
+                <w:rFonts w:ascii="Times New Roman" w:hAnsi="Times New Roman" w:cs="Times New Roman"/>
+              </w:rPr>
+            </w:pPr>
+            <w:r>
+              <w:rPr>
+                <w:rFonts w:ascii="Times New Roman" w:hAnsi="Times New Roman" w:cs="Times New Roman"/>
+              </w:rPr>
+              <w:t>4</w:t>
+            </w:r>
+          </w:p>
+        </w:tc>
+      </w:tr>
+      <w:tr>
+        <w:tc>
+          <w:tcPr>
+            <w:tcW w:w="3644" w:type="dxa"/>
+          </w:tcPr>
+          <w:p>
+            <w:pPr>
+              <w:contextualSpacing/>
+              <w:rPr>
+                <w:rFonts w:ascii="Times New Roman" w:hAnsi="Times New Roman" w:cs="Times New Roman"/>
+              </w:rPr>
+            </w:pPr>
+            <w:r>
+              <w:rPr>
+                <w:rFonts w:ascii="Times New Roman" w:hAnsi="Times New Roman" w:cs="Times New Roman"/>
+              </w:rPr>
+              <w:t>Product image incorporation</w:t>
+            </w:r>
+          </w:p>
+        </w:tc>
+        <w:tc>
+          <w:tcPr>
+            <w:tcW w:w="3057" w:type="dxa"/>
+          </w:tcPr>
+          <w:p>
+            <w:pPr>
+              <w:contextualSpacing/>
+              <w:rPr>
+                <w:rFonts w:ascii="Times New Roman" w:hAnsi="Times New Roman" w:cs="Times New Roman"/>
+              </w:rPr>
+            </w:pPr>
+            <w:r>
+              <w:rPr>
+                <w:rFonts w:ascii="Times New Roman" w:hAnsi="Times New Roman" w:cs="Times New Roman"/>
+              </w:rPr>
+              <w:t>1</w:t>
+            </w:r>
+          </w:p>
+        </w:tc>
+        <w:tc>
+          <w:tcPr>
+            <w:tcW w:w="2649" w:type="dxa"/>
+          </w:tcPr>
+          <w:p>
+            <w:pPr>
+              <w:contextualSpacing/>
+              <w:rPr>
+                <w:rFonts w:ascii="Times New Roman" w:hAnsi="Times New Roman" w:cs="Times New Roman"/>
+              </w:rPr>
+            </w:pPr>
+            <w:r>
+              <w:rPr>
+                <w:rFonts w:ascii="Times New Roman" w:hAnsi="Times New Roman" w:cs="Times New Roman"/>
+              </w:rPr>
+              <w:t>1.5</w:t>
+            </w:r>
+          </w:p>
+        </w:tc>
+      </w:tr>
+      <w:tr>
+        <w:tc>
+          <w:tcPr>
+            <w:tcW w:w="3644" w:type="dxa"/>
+          </w:tcPr>
+          <w:p>
+            <w:pPr>
+              <w:contextualSpacing/>
+              <w:rPr>
+                <w:rFonts w:ascii="Times New Roman" w:hAnsi="Times New Roman" w:cs="Times New Roman"/>
+              </w:rPr>
+            </w:pPr>
+            <w:r>
+              <w:rPr>
+                <w:rFonts w:ascii="Times New Roman" w:hAnsi="Times New Roman" w:cs="Times New Roman"/>
+              </w:rPr>
+              <w:t>Coordinate visual style</w:t>
+            </w:r>
+            <w:r>
+              <w:rPr>
+                <w:rFonts w:ascii="Times New Roman" w:hAnsi="Times New Roman" w:cs="Times New Roman"/>
+              </w:rPr>
+              <w:t xml:space="preserve"> and theme</w:t>
+            </w:r>
+          </w:p>
+        </w:tc>
+        <w:tc>
+          <w:tcPr>
+            <w:tcW w:w="3057" w:type="dxa"/>
+          </w:tcPr>
+          <w:p>
+            <w:pPr>
+              <w:contextualSpacing/>
+              <w:rPr>
+                <w:rFonts w:ascii="Times New Roman" w:hAnsi="Times New Roman" w:cs="Times New Roman"/>
+              </w:rPr>
+            </w:pPr>
+            <w:r>
+              <w:rPr>
+                <w:rFonts w:ascii="Times New Roman" w:hAnsi="Times New Roman" w:cs="Times New Roman"/>
+              </w:rPr>
+              <w:t>1</w:t>
+            </w:r>
+          </w:p>
+        </w:tc>
+        <w:tc>
+          <w:tcPr>
+            <w:tcW w:w="2649" w:type="dxa"/>
+          </w:tcPr>
+          <w:p>
+            <w:pPr>
+              <w:contextualSpacing/>
+              <w:rPr>
+                <w:rFonts w:ascii="Times New Roman" w:hAnsi="Times New Roman" w:cs="Times New Roman"/>
+              </w:rPr>
+            </w:pPr>
+            <w:r>
+              <w:rPr>
+                <w:rFonts w:ascii="Times New Roman" w:hAnsi="Times New Roman" w:cs="Times New Roman"/>
+              </w:rPr>
+              <w:t>4</w:t>
             </w:r>
           </w:p>
         </w:tc>
@@ -960,6 +1175,18 @@
           <w:rFonts w:ascii="Times New Roman" w:hAnsi="Times New Roman" w:cs="Times New Roman"/>
         </w:rPr>
       </w:pPr>
+      <w:r>
+        <w:rPr>
+          <w:rFonts w:ascii="Times New Roman" w:hAnsi="Times New Roman" w:cs="Times New Roman"/>
+        </w:rPr>
+        <w:t xml:space="preserve">Total time over semester: </w:t>
+      </w:r>
+      <w:r>
+        <w:rPr>
+          <w:rFonts w:ascii="Times New Roman" w:hAnsi="Times New Roman" w:cs="Times New Roman"/>
+        </w:rPr>
+        <w:t>~45 hours (estimate)</w:t>
+      </w:r>
     </w:p>
     <w:p>
       <w:pPr>
@@ -1135,7 +1362,6 @@
         <w:rPr>
           <w:rFonts w:ascii="Times New Roman" w:hAnsi="Times New Roman" w:cs="Times New Roman"/>
         </w:rPr>
-        <w:lastRenderedPageBreak/>
         <w:t>Todd Carter, Backend</w:t>
       </w:r>
       <w:r>
@@ -1204,7 +1430,25 @@
                 <w:b/>
                 <w:bCs/>
               </w:rPr>
-              <w:t>Duration (hrs):</w:t>
+              <w:t>Duration (</w:t>
+            </w:r>
+            <w:proofErr w:type="spellStart"/>
+            <w:r>
+              <w:rPr>
+                <w:rFonts w:ascii="Times New Roman" w:hAnsi="Times New Roman" w:cs="Times New Roman"/>
+                <w:b/>
+                <w:bCs/>
+              </w:rPr>
+              <w:t>hrs</w:t>
+            </w:r>
+            <w:proofErr w:type="spellEnd"/>
+            <w:r>
+              <w:rPr>
+                <w:rFonts w:ascii="Times New Roman" w:hAnsi="Times New Roman" w:cs="Times New Roman"/>
+                <w:b/>
+                <w:bCs/>
+              </w:rPr>
+              <w:t>):</w:t>
             </w:r>
           </w:p>
         </w:tc>
@@ -1271,7 +1515,21 @@
               <w:rPr>
                 <w:rFonts w:ascii="Times New Roman" w:hAnsi="Times New Roman" w:cs="Times New Roman"/>
               </w:rPr>
-              <w:t>Setting up openplaza database</w:t>
+              <w:t xml:space="preserve">Setting up </w:t>
+            </w:r>
+            <w:proofErr w:type="spellStart"/>
+            <w:r>
+              <w:rPr>
+                <w:rFonts w:ascii="Times New Roman" w:hAnsi="Times New Roman" w:cs="Times New Roman"/>
+              </w:rPr>
+              <w:t>openplaza</w:t>
+            </w:r>
+            <w:proofErr w:type="spellEnd"/>
+            <w:r>
+              <w:rPr>
+                <w:rFonts w:ascii="Times New Roman" w:hAnsi="Times New Roman" w:cs="Times New Roman"/>
+              </w:rPr>
+              <w:t xml:space="preserve"> database</w:t>
             </w:r>
           </w:p>
         </w:tc>
@@ -1741,7 +1999,21 @@
               <w:rPr>
                 <w:rFonts w:ascii="Times New Roman" w:hAnsi="Times New Roman" w:cs="Times New Roman"/>
               </w:rPr>
-              <w:t>Created add system for cart</w:t>
+              <w:t xml:space="preserve">Created </w:t>
+            </w:r>
+            <w:proofErr w:type="gramStart"/>
+            <w:r>
+              <w:rPr>
+                <w:rFonts w:ascii="Times New Roman" w:hAnsi="Times New Roman" w:cs="Times New Roman"/>
+              </w:rPr>
+              <w:t>add system</w:t>
+            </w:r>
+            <w:proofErr w:type="gramEnd"/>
+            <w:r>
+              <w:rPr>
+                <w:rFonts w:ascii="Times New Roman" w:hAnsi="Times New Roman" w:cs="Times New Roman"/>
+              </w:rPr>
+              <w:t xml:space="preserve"> for cart</w:t>
             </w:r>
           </w:p>
         </w:tc>
@@ -2214,8 +2486,16 @@
               <w:rPr>
                 <w:rFonts w:ascii="Times New Roman" w:hAnsi="Times New Roman" w:cs="Times New Roman"/>
               </w:rPr>
-              <w:t xml:space="preserve"> for index.php</w:t>
-            </w:r>
+              <w:t xml:space="preserve"> for </w:t>
+            </w:r>
+            <w:proofErr w:type="spellStart"/>
+            <w:r>
+              <w:rPr>
+                <w:rFonts w:ascii="Times New Roman" w:hAnsi="Times New Roman" w:cs="Times New Roman"/>
+              </w:rPr>
+              <w:t>index.php</w:t>
+            </w:r>
+            <w:proofErr w:type="spellEnd"/>
             <w:r>
               <w:rPr>
                 <w:rFonts w:ascii="Times New Roman" w:hAnsi="Times New Roman" w:cs="Times New Roman"/>
@@ -2266,7 +2546,21 @@
               <w:rPr>
                 <w:rFonts w:ascii="Times New Roman" w:hAnsi="Times New Roman" w:cs="Times New Roman"/>
               </w:rPr>
-              <w:t xml:space="preserve"> php for</w:t>
+              <w:t xml:space="preserve"> </w:t>
+            </w:r>
+            <w:proofErr w:type="spellStart"/>
+            <w:r>
+              <w:rPr>
+                <w:rFonts w:ascii="Times New Roman" w:hAnsi="Times New Roman" w:cs="Times New Roman"/>
+              </w:rPr>
+              <w:t>php</w:t>
+            </w:r>
+            <w:proofErr w:type="spellEnd"/>
+            <w:r>
+              <w:rPr>
+                <w:rFonts w:ascii="Times New Roman" w:hAnsi="Times New Roman" w:cs="Times New Roman"/>
+              </w:rPr>
+              <w:t xml:space="preserve"> for</w:t>
             </w:r>
             <w:r>
               <w:rPr>
@@ -2542,17 +2836,22 @@
         <w:rPr>
           <w:rFonts w:ascii="Times New Roman" w:hAnsi="Times New Roman" w:cs="Times New Roman"/>
         </w:rPr>
-        <w:t>Total time for semester:  ~88 hours (estimated)</w:t>
+        <w:t>Total time for semester</w:t>
       </w:r>
-    </w:p>
-    <w:p>
-      <w:pPr>
-        <w:spacing w:line="240" w:lineRule="auto"/>
-        <w:contextualSpacing/>
-        <w:rPr>
-          <w:rFonts w:ascii="Times New Roman" w:hAnsi="Times New Roman" w:cs="Times New Roman"/>
-        </w:rPr>
-      </w:pPr>
+      <w:proofErr w:type="gramStart"/>
+      <w:r>
+        <w:rPr>
+          <w:rFonts w:ascii="Times New Roman" w:hAnsi="Times New Roman" w:cs="Times New Roman"/>
+        </w:rPr>
+        <w:t>:  ~</w:t>
+      </w:r>
+      <w:proofErr w:type="gramEnd"/>
+      <w:r>
+        <w:rPr>
+          <w:rFonts w:ascii="Times New Roman" w:hAnsi="Times New Roman" w:cs="Times New Roman"/>
+        </w:rPr>
+        <w:t>88 hours (estimated)</w:t>
+      </w:r>
     </w:p>
     <w:p>
       <w:pPr>

</xml_diff>